<commit_message>
some progress see Todo file
</commit_message>
<xml_diff>
--- a/beta-gsns-application_form_research_project_090217 .docx
+++ b/beta-gsns-application_form_research_project_090217 .docx
@@ -1801,17 +1801,7 @@
                 <w:sz w:val="18"/>
                 <w:szCs w:val="18"/>
               </w:rPr>
-              <w:t xml:space="preserve"> of Science, Virtual W</w:t>
-            </w:r>
-            <w:bookmarkStart w:id="0" w:name="_GoBack"/>
-            <w:bookmarkEnd w:id="0"/>
-            <w:r>
-              <w:rPr>
-                <w:rFonts w:cstheme="minorHAnsi"/>
-                <w:sz w:val="18"/>
-                <w:szCs w:val="18"/>
-              </w:rPr>
-              <w:t>orlds</w:t>
+              <w:t xml:space="preserve"> of Science, Virtual Worlds</w:t>
             </w:r>
           </w:p>
         </w:tc>
@@ -2809,16 +2799,84 @@
                 <w:szCs w:val="18"/>
               </w:rPr>
             </w:pPr>
-          </w:p>
-          <w:p>
-            <w:pPr>
-              <w:jc w:val="center"/>
-              <w:rPr>
-                <w:rFonts w:cstheme="minorHAnsi"/>
-                <w:sz w:val="18"/>
-                <w:szCs w:val="18"/>
-              </w:rPr>
-            </w:pPr>
+            <w:r>
+              <w:rPr>
+                <w:rFonts w:cstheme="minorHAnsi"/>
+                <w:sz w:val="18"/>
+                <w:szCs w:val="18"/>
+              </w:rPr>
+              <w:t xml:space="preserve">My thesis will be about large-scale flood simulation. This is </w:t>
+            </w:r>
+            <w:r>
+              <w:rPr>
+                <w:rFonts w:cstheme="minorHAnsi"/>
+                <w:sz w:val="18"/>
+                <w:szCs w:val="18"/>
+              </w:rPr>
+              <w:t>basically</w:t>
+            </w:r>
+            <w:r>
+              <w:rPr>
+                <w:rFonts w:cstheme="minorHAnsi"/>
+                <w:sz w:val="18"/>
+                <w:szCs w:val="18"/>
+              </w:rPr>
+              <w:t xml:space="preserve"> fluid simulation but with a focus on water and rigid objects. But the way we are improving upon current methods is via the usage of point clouds. So instead of representing cities as separate rigid object, I will be using a giant point cloud which could for example represent a port or marina. Another few reasons to using point clouds are: </w:t>
+            </w:r>
+          </w:p>
+          <w:p>
+            <w:pPr>
+              <w:rPr>
+                <w:rFonts w:cstheme="minorHAnsi"/>
+                <w:sz w:val="18"/>
+                <w:szCs w:val="18"/>
+              </w:rPr>
+            </w:pPr>
+            <w:r>
+              <w:rPr>
+                <w:rFonts w:cstheme="minorHAnsi"/>
+                <w:sz w:val="18"/>
+                <w:szCs w:val="18"/>
+              </w:rPr>
+              <w:t>-There are point clouds available from real life cities and landscapes</w:t>
+            </w:r>
+          </w:p>
+          <w:p>
+            <w:pPr>
+              <w:rPr>
+                <w:rFonts w:cstheme="minorHAnsi"/>
+                <w:sz w:val="18"/>
+                <w:szCs w:val="18"/>
+              </w:rPr>
+            </w:pPr>
+            <w:r>
+              <w:rPr>
+                <w:rFonts w:cstheme="minorHAnsi"/>
+                <w:sz w:val="18"/>
+                <w:szCs w:val="18"/>
+              </w:rPr>
+              <w:t>-These simulations can be used by governments to predict the scale of certain storms or floods.</w:t>
+            </w:r>
+          </w:p>
+          <w:p>
+            <w:pPr>
+              <w:rPr>
+                <w:rFonts w:cstheme="minorHAnsi"/>
+                <w:sz w:val="18"/>
+                <w:szCs w:val="18"/>
+              </w:rPr>
+            </w:pPr>
+            <w:r>
+              <w:rPr>
+                <w:rFonts w:cstheme="minorHAnsi"/>
+                <w:sz w:val="18"/>
+                <w:szCs w:val="18"/>
+              </w:rPr>
+              <w:lastRenderedPageBreak/>
+              <w:t>So I will be using point clouds either as the original cloud or as a reconstructed mesh, but this is something I will need to research.</w:t>
+            </w:r>
+            <w:bookmarkStart w:id="0" w:name="_GoBack"/>
+            <w:bookmarkEnd w:id="0"/>
           </w:p>
           <w:p>
             <w:pPr>
@@ -3170,15 +3228,24 @@
           </w:tcPr>
           <w:p>
             <w:pPr>
-              <w:jc w:val="center"/>
-              <w:rPr>
-                <w:rFonts w:cstheme="minorHAnsi"/>
-                <w:b/>
-                <w:bCs/>
-                <w:sz w:val="18"/>
-                <w:szCs w:val="18"/>
-              </w:rPr>
-            </w:pPr>
+              <w:rPr>
+                <w:rFonts w:cstheme="minorHAnsi"/>
+                <w:b/>
+                <w:bCs/>
+                <w:sz w:val="18"/>
+                <w:szCs w:val="18"/>
+              </w:rPr>
+            </w:pPr>
+            <w:r>
+              <w:rPr>
+                <w:rFonts w:cstheme="minorHAnsi"/>
+                <w:b/>
+                <w:bCs/>
+                <w:sz w:val="18"/>
+                <w:szCs w:val="18"/>
+              </w:rPr>
+              <w:t>Weekly meeting on Friday at 10:00 in Utrecht</w:t>
+            </w:r>
           </w:p>
         </w:tc>
       </w:tr>
@@ -3746,7 +3813,6 @@
                 <w:sz w:val="18"/>
                 <w:szCs w:val="18"/>
               </w:rPr>
-              <w:lastRenderedPageBreak/>
               <w:t xml:space="preserve">Other activities </w:t>
             </w:r>
             <w:r>
@@ -4336,6 +4402,7 @@
                 <w:sz w:val="18"/>
                 <w:szCs w:val="18"/>
               </w:rPr>
+              <w:lastRenderedPageBreak/>
               <w:t xml:space="preserve">Examination board member name, signature and date </w:t>
             </w:r>
             <w:r>
@@ -4715,7 +4782,7 @@
                               <w:noProof/>
                               <w:color w:val="FFFFFF" w:themeColor="background1"/>
                             </w:rPr>
-                            <w:t>3</w:t>
+                            <w:t>5</w:t>
                           </w:r>
                           <w:r>
                             <w:rPr>
@@ -4744,7 +4811,11 @@
         </mc:Choice>
         <mc:Fallback>
           <w:pict>
-            <v:shape w14:anchorId="13B23655" id="Text Box 474" o:spid="_x0000_s1027" type="#_x0000_t202" style="position:absolute;margin-left:0;margin-top:0;width:70.9pt;height:13.45pt;z-index:251659264;visibility:visible;mso-wrap-style:square;mso-width-percent:1000;mso-height-percent:0;mso-wrap-distance-left:9pt;mso-wrap-distance-top:0;mso-wrap-distance-right:9pt;mso-wrap-distance-bottom:0;mso-position-horizontal:left;mso-position-horizontal-relative:page;mso-position-vertical:center;mso-position-vertical-relative:top-margin-area;mso-width-percent:1000;mso-height-percent:0;mso-width-relative:left-margin-area;mso-height-relative:page;v-text-anchor:middle" o:gfxdata="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" o:allowincell="f" fillcolor="#4f81bd [3204]" stroked="f">
+            <v:shapetype w14:anchorId="13B23655" id="_x0000_t202" coordsize="21600,21600" o:spt="202" path="m,l,21600r21600,l21600,xe">
+              <v:stroke joinstyle="miter"/>
+              <v:path gradientshapeok="t" o:connecttype="rect"/>
+            </v:shapetype>
+            <v:shape id="Text Box 474" o:spid="_x0000_s1027" type="#_x0000_t202" style="position:absolute;margin-left:0;margin-top:0;width:70.9pt;height:13.45pt;z-index:251659264;visibility:visible;mso-wrap-style:square;mso-width-percent:1000;mso-height-percent:0;mso-wrap-distance-left:9pt;mso-wrap-distance-top:0;mso-wrap-distance-right:9pt;mso-wrap-distance-bottom:0;mso-position-horizontal:left;mso-position-horizontal-relative:page;mso-position-vertical:center;mso-position-vertical-relative:top-margin-area;mso-width-percent:1000;mso-height-percent:0;mso-width-relative:left-margin-area;mso-height-relative:page;v-text-anchor:middle" o:gfxdata="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" o:allowincell="f" fillcolor="#4f81bd [3204]" stroked="f">
               <v:textbox style="mso-fit-shape-to-text:t" inset=",0,,0">
                 <w:txbxContent>
                   <w:p>
@@ -4769,7 +4840,7 @@
                         <w:noProof/>
                         <w:color w:val="FFFFFF" w:themeColor="background1"/>
                       </w:rPr>
-                      <w:t>3</w:t>
+                      <w:t>5</w:t>
                     </w:r>
                     <w:r>
                       <w:rPr>
@@ -6508,7 +6579,7 @@
 </file>
 
 <file path=customXml/itemProps1.xml><?xml version="1.0" encoding="utf-8"?>
-<ds:datastoreItem xmlns:ds="http://schemas.openxmlformats.org/officeDocument/2006/customXml" ds:itemID="{2603B689-692C-46F5-ABD5-E817C0CB4E5C}">
+<ds:datastoreItem xmlns:ds="http://schemas.openxmlformats.org/officeDocument/2006/customXml" ds:itemID="{4DB13CDF-636A-4417-AAF7-6CA437ECC863}">
   <ds:schemaRefs>
     <ds:schemaRef ds:uri="http://schemas.openxmlformats.org/officeDocument/2006/bibliography"/>
   </ds:schemaRefs>

</xml_diff>